<commit_message>
Change version of cs-xsl used by default to working abacus stylesheets.
</commit_message>
<xml_diff>
--- a/src/modules/text-viewer/resources/tei/stylesheet/profiles/oucscourses/docx/template_orig.docx
+++ b/src/modules/text-viewer/resources/tei/stylesheet/profiles/oucscourses/docx/template_orig.docx
@@ -1,28 +1,3 @@
-
-<file path=word/document.xml><?xml version="1.0" encoding="utf-8"?>
-<w:document xmlns:wpc="http://schemas.microsoft.com/office/word/2010/wordprocessingCanvas" xmlns:mo="http://schemas.microsoft.com/office/mac/office/2008/main" xmlns:mc="http://schemas.openxmlformats.org/markup-compatibility/2006" xmlns:mv="urn:schemas-microsoft-com:mac:vml" xmlns:o="urn:schemas-microsoft-com:office:office" xmlns:r="http://schemas.openxmlformats.org/officeDocument/2006/relationships" xmlns:m="http://schemas.openxmlformats.org/officeDocument/2006/math" xmlns:v="urn:schemas-microsoft-com:vml" xmlns:wp14="http://schemas.microsoft.com/office/word/2010/wordprocessingDrawing" xmlns:wp="http://schemas.openxmlformats.org/drawingml/2006/wordprocessingDrawing" xmlns:w10="urn:schemas-microsoft-com:office:word" xmlns:w="http://schemas.openxmlformats.org/wordprocessingml/2006/main" xmlns:w14="http://schemas.microsoft.com/office/word/2010/wordml" xmlns:wpg="http://schemas.microsoft.com/office/word/2010/wordprocessingGroup" xmlns:wpi="http://schemas.microsoft.com/office/word/2010/wordprocessingInk" xmlns:wne="http://schemas.microsoft.com/office/word/2006/wordml" xmlns:wps="http://schemas.microsoft.com/office/word/2010/wordprocessingShape" mc:Ignorable="w14 wp14">
-  <w:body>
-    <w:p>
-      <w:bookmarkStart w:id="0" w:name="_GoBack"/>
-      <w:bookmarkEnd w:id="0"/>
-    </w:p>
-    <w:sectPr>
-      <w:headerReference w:type="even" r:id="rId8"/>
-      <w:headerReference w:type="default" r:id="rId9"/>
-      <w:footerReference w:type="even" r:id="rId10"/>
-      <w:footerReference w:type="default" r:id="rId11"/>
-      <w:headerReference w:type="first" r:id="rId12"/>
-      <w:footerReference w:type="first" r:id="rId13"/>
-      <w:pgSz w:w="11900" w:h="16840"/>
-      <w:pgMar w:top="1440" w:right="1440" w:bottom="1440" w:left="1440" w:header="720" w:footer="720" w:gutter="0"/>
-      <w:cols w:space="720"/>
-      <w:titlePg/>
-      <w:docGrid w:linePitch="360"/>
-      <w:printerSettings r:id="rId14"/>
-    </w:sectPr>
-  </w:body>
-</w:document>
-</file>
 
 <file path=word/endnotes.xml><?xml version="1.0" encoding="utf-8"?>
 <w:endnotes xmlns:wpc="http://schemas.microsoft.com/office/word/2010/wordprocessingCanvas" xmlns:mo="http://schemas.microsoft.com/office/mac/office/2008/main" xmlns:mc="http://schemas.openxmlformats.org/markup-compatibility/2006" xmlns:mv="urn:schemas-microsoft-com:mac:vml" xmlns:o="urn:schemas-microsoft-com:office:office" xmlns:r="http://schemas.openxmlformats.org/officeDocument/2006/relationships" xmlns:m="http://schemas.openxmlformats.org/officeDocument/2006/math" xmlns:v="urn:schemas-microsoft-com:vml" xmlns:wp14="http://schemas.microsoft.com/office/word/2010/wordprocessingDrawing" xmlns:wp="http://schemas.openxmlformats.org/drawingml/2006/wordprocessingDrawing" xmlns:w10="urn:schemas-microsoft-com:office:word" xmlns:w="http://schemas.openxmlformats.org/wordprocessingml/2006/main" xmlns:w14="http://schemas.microsoft.com/office/word/2010/wordml" xmlns:wpg="http://schemas.microsoft.com/office/word/2010/wordprocessingGroup" xmlns:wpi="http://schemas.microsoft.com/office/word/2010/wordprocessingInk" xmlns:wne="http://schemas.microsoft.com/office/word/2006/wordml" xmlns:wps="http://schemas.microsoft.com/office/word/2010/wordprocessingShape" mc:Ignorable="w14 wp14">

</xml_diff>